<commit_message>
Change print format for insurance/payer
</commit_message>
<xml_diff>
--- a/storage/app/default/documents/invoice.docx
+++ b/storage/app/default/documents/invoice.docx
@@ -1086,10 +1086,7 @@
         </w:tc>
       </w:tr>
     </w:tbl>
-    <w:p>
-      <w:bookmarkStart w:id="0" w:name="_GoBack"/>
-      <w:bookmarkEnd w:id="0"/>
-    </w:p>
+    <w:p/>
     <w:sectPr>
       <w:headerReference w:type="default" r:id="rId12"/>
       <w:footerReference w:type="default" r:id="rId13"/>
@@ -1233,23 +1230,13 @@
               <w:szCs w:val="24"/>
             </w:rPr>
           </w:pPr>
-          <w:proofErr w:type="spellStart"/>
-          <w:r>
-            <w:rPr>
-              <w:rFonts w:ascii="Browallia New" w:hAnsi="Browallia New" w:cs="Browallia New"/>
-              <w:sz w:val="24"/>
-              <w:szCs w:val="24"/>
-            </w:rPr>
-            <w:t>เจ้าหน้าที่การเงิน</w:t>
-          </w:r>
-          <w:proofErr w:type="spellEnd"/>
-          <w:r>
-            <w:rPr>
-              <w:rFonts w:ascii="Browallia New" w:hAnsi="Browallia New" w:cs="Browallia New"/>
-              <w:sz w:val="24"/>
-              <w:szCs w:val="24"/>
-            </w:rPr>
-            <w:t xml:space="preserve"> (Cashier)</w:t>
+          <w:r>
+            <w:rPr>
+              <w:rFonts w:ascii="Browallia New" w:hAnsi="Browallia New" w:cs="Browallia New"/>
+              <w:sz w:val="24"/>
+              <w:szCs w:val="24"/>
+            </w:rPr>
+            <w:t>เจ้าหน้าที่การเงิน (Cashier)</w:t>
           </w:r>
         </w:p>
       </w:tc>
@@ -1350,31 +1337,13 @@
             </w:tabs>
             <w:spacing w:after="0" w:line="240" w:lineRule="auto"/>
           </w:pPr>
-          <w:proofErr w:type="spellStart"/>
-          <w:r>
-            <w:rPr>
-              <w:rFonts w:ascii="Browallia New" w:hAnsi="Browallia New" w:cs="Browallia New"/>
-              <w:sz w:val="28"/>
-            </w:rPr>
-            <w:t>โรงพยาบาลแคนเซอร์อลิอันซ์</w:t>
-          </w:r>
-          <w:proofErr w:type="spellEnd"/>
-          <w:r>
-            <w:rPr>
-              <w:rFonts w:ascii="Browallia New" w:hAnsi="Browallia New" w:cs="Browallia New"/>
-              <w:sz w:val="28"/>
-            </w:rPr>
-            <w:t xml:space="preserve"> </w:t>
-          </w:r>
-          <w:proofErr w:type="spellStart"/>
-          <w:r>
-            <w:rPr>
-              <w:rFonts w:ascii="Browallia New" w:hAnsi="Browallia New" w:cs="Browallia New"/>
-              <w:sz w:val="28"/>
-            </w:rPr>
-            <w:t>ศรีราชา</w:t>
-          </w:r>
-          <w:proofErr w:type="spellEnd"/>
+          <w:r>
+            <w:rPr>
+              <w:rFonts w:ascii="Browallia New" w:hAnsi="Browallia New" w:cs="Browallia New"/>
+              <w:sz w:val="28"/>
+            </w:rPr>
+            <w:t>โรงพยาบาลแคนเซอร์อลิอันซ์ ศรีราชา</w:t>
+          </w:r>
         </w:p>
         <w:p>
           <w:pPr>
@@ -1592,37 +1561,12 @@
               <w:szCs w:val="22"/>
             </w:rPr>
           </w:pPr>
-          <w:proofErr w:type="spellStart"/>
           <w:r>
             <w:rPr>
               <w:rFonts w:ascii="Browallia New" w:hAnsi="Browallia New" w:cs="Browallia New"/>
               <w:szCs w:val="22"/>
             </w:rPr>
-            <w:t>พิมพ์โดย</w:t>
-          </w:r>
-          <w:proofErr w:type="spellEnd"/>
-          <w:r>
-            <w:rPr>
-              <w:rFonts w:ascii="Browallia New" w:hAnsi="Browallia New" w:cs="Browallia New"/>
-              <w:szCs w:val="22"/>
-            </w:rPr>
-            <w:t xml:space="preserve"> [</w:t>
-          </w:r>
-          <w:proofErr w:type="spellStart"/>
-          <w:r>
-            <w:rPr>
-              <w:rFonts w:ascii="Browallia New" w:hAnsi="Browallia New" w:cs="Browallia New"/>
-              <w:szCs w:val="22"/>
-            </w:rPr>
-            <w:t>print_user</w:t>
-          </w:r>
-          <w:proofErr w:type="spellEnd"/>
-          <w:r>
-            <w:rPr>
-              <w:rFonts w:ascii="Browallia New" w:hAnsi="Browallia New" w:cs="Browallia New"/>
-              <w:szCs w:val="22"/>
-            </w:rPr>
-            <w:t>]</w:t>
+            <w:t>พิมพ์โดย [print_user]</w:t>
           </w:r>
         </w:p>
         <w:p>
@@ -1633,37 +1577,12 @@
               <w:szCs w:val="22"/>
             </w:rPr>
           </w:pPr>
-          <w:proofErr w:type="spellStart"/>
           <w:r>
             <w:rPr>
               <w:rFonts w:ascii="Browallia New" w:hAnsi="Browallia New" w:cs="Browallia New"/>
               <w:szCs w:val="22"/>
             </w:rPr>
-            <w:t>พิมพ์เมื่อ</w:t>
-          </w:r>
-          <w:proofErr w:type="spellEnd"/>
-          <w:r>
-            <w:rPr>
-              <w:rFonts w:ascii="Browallia New" w:hAnsi="Browallia New" w:cs="Browallia New"/>
-              <w:szCs w:val="22"/>
-            </w:rPr>
-            <w:t xml:space="preserve"> [</w:t>
-          </w:r>
-          <w:proofErr w:type="spellStart"/>
-          <w:r>
-            <w:rPr>
-              <w:rFonts w:ascii="Browallia New" w:hAnsi="Browallia New" w:cs="Browallia New"/>
-              <w:szCs w:val="22"/>
-            </w:rPr>
-            <w:t>print_date</w:t>
-          </w:r>
-          <w:proofErr w:type="spellEnd"/>
-          <w:r>
-            <w:rPr>
-              <w:rFonts w:ascii="Browallia New" w:hAnsi="Browallia New" w:cs="Browallia New"/>
-              <w:szCs w:val="22"/>
-            </w:rPr>
-            <w:t>]</w:t>
+            <w:t>พิมพ์เมื่อ [print_date]</w:t>
           </w:r>
         </w:p>
       </w:tc>
@@ -1780,23 +1699,13 @@
               <w:szCs w:val="24"/>
             </w:rPr>
           </w:pPr>
-          <w:proofErr w:type="spellStart"/>
-          <w:r>
-            <w:rPr>
-              <w:rFonts w:ascii="Browallia New" w:hAnsi="Browallia New" w:cs="Browallia New"/>
-              <w:sz w:val="24"/>
-              <w:szCs w:val="24"/>
-            </w:rPr>
-            <w:t>เจ้าหน้าที่การเงิน</w:t>
-          </w:r>
-          <w:proofErr w:type="spellEnd"/>
-          <w:r>
-            <w:rPr>
-              <w:rFonts w:ascii="Browallia New" w:hAnsi="Browallia New" w:cs="Browallia New"/>
-              <w:sz w:val="24"/>
-              <w:szCs w:val="24"/>
-            </w:rPr>
-            <w:t xml:space="preserve"> (Cashier)</w:t>
+          <w:r>
+            <w:rPr>
+              <w:rFonts w:ascii="Browallia New" w:hAnsi="Browallia New" w:cs="Browallia New"/>
+              <w:sz w:val="24"/>
+              <w:szCs w:val="24"/>
+            </w:rPr>
+            <w:t>เจ้าหน้าที่การเงิน (Cashier)</w:t>
           </w:r>
         </w:p>
       </w:tc>
@@ -1897,31 +1806,13 @@
             </w:tabs>
             <w:spacing w:after="0" w:line="240" w:lineRule="auto"/>
           </w:pPr>
-          <w:proofErr w:type="spellStart"/>
-          <w:r>
-            <w:rPr>
-              <w:rFonts w:ascii="Browallia New" w:hAnsi="Browallia New" w:cs="Browallia New"/>
-              <w:sz w:val="28"/>
-            </w:rPr>
-            <w:t>โรงพยาบาลแคนเซอร์อลิอันซ์</w:t>
-          </w:r>
-          <w:proofErr w:type="spellEnd"/>
-          <w:r>
-            <w:rPr>
-              <w:rFonts w:ascii="Browallia New" w:hAnsi="Browallia New" w:cs="Browallia New"/>
-              <w:sz w:val="28"/>
-            </w:rPr>
-            <w:t xml:space="preserve"> </w:t>
-          </w:r>
-          <w:proofErr w:type="spellStart"/>
-          <w:r>
-            <w:rPr>
-              <w:rFonts w:ascii="Browallia New" w:hAnsi="Browallia New" w:cs="Browallia New"/>
-              <w:sz w:val="28"/>
-            </w:rPr>
-            <w:t>ศรีราชา</w:t>
-          </w:r>
-          <w:proofErr w:type="spellEnd"/>
+          <w:r>
+            <w:rPr>
+              <w:rFonts w:ascii="Browallia New" w:hAnsi="Browallia New" w:cs="Browallia New"/>
+              <w:sz w:val="28"/>
+            </w:rPr>
+            <w:t>โรงพยาบาลแคนเซอร์อลิอันซ์ ศรีราชา</w:t>
+          </w:r>
         </w:p>
         <w:p>
           <w:pPr>
@@ -2141,37 +2032,12 @@
               <w:szCs w:val="22"/>
             </w:rPr>
           </w:pPr>
-          <w:proofErr w:type="spellStart"/>
           <w:r>
             <w:rPr>
               <w:rFonts w:ascii="Browallia New" w:hAnsi="Browallia New" w:cs="Browallia New"/>
               <w:szCs w:val="22"/>
             </w:rPr>
-            <w:t>พิมพ์โดย</w:t>
-          </w:r>
-          <w:proofErr w:type="spellEnd"/>
-          <w:r>
-            <w:rPr>
-              <w:rFonts w:ascii="Browallia New" w:hAnsi="Browallia New" w:cs="Browallia New"/>
-              <w:szCs w:val="22"/>
-            </w:rPr>
-            <w:t xml:space="preserve"> [</w:t>
-          </w:r>
-          <w:proofErr w:type="spellStart"/>
-          <w:r>
-            <w:rPr>
-              <w:rFonts w:ascii="Browallia New" w:hAnsi="Browallia New" w:cs="Browallia New"/>
-              <w:szCs w:val="22"/>
-            </w:rPr>
-            <w:t>print_user</w:t>
-          </w:r>
-          <w:proofErr w:type="spellEnd"/>
-          <w:r>
-            <w:rPr>
-              <w:rFonts w:ascii="Browallia New" w:hAnsi="Browallia New" w:cs="Browallia New"/>
-              <w:szCs w:val="22"/>
-            </w:rPr>
-            <w:t>]</w:t>
+            <w:t>พิมพ์โดย [print_user]</w:t>
           </w:r>
         </w:p>
         <w:p>
@@ -2182,37 +2048,12 @@
               <w:szCs w:val="22"/>
             </w:rPr>
           </w:pPr>
-          <w:proofErr w:type="spellStart"/>
           <w:r>
             <w:rPr>
               <w:rFonts w:ascii="Browallia New" w:hAnsi="Browallia New" w:cs="Browallia New"/>
               <w:szCs w:val="22"/>
             </w:rPr>
-            <w:t>พิมพ์เมื่อ</w:t>
-          </w:r>
-          <w:proofErr w:type="spellEnd"/>
-          <w:r>
-            <w:rPr>
-              <w:rFonts w:ascii="Browallia New" w:hAnsi="Browallia New" w:cs="Browallia New"/>
-              <w:szCs w:val="22"/>
-            </w:rPr>
-            <w:t xml:space="preserve"> [</w:t>
-          </w:r>
-          <w:proofErr w:type="spellStart"/>
-          <w:r>
-            <w:rPr>
-              <w:rFonts w:ascii="Browallia New" w:hAnsi="Browallia New" w:cs="Browallia New"/>
-              <w:szCs w:val="22"/>
-            </w:rPr>
-            <w:t>print_date</w:t>
-          </w:r>
-          <w:proofErr w:type="spellEnd"/>
-          <w:r>
-            <w:rPr>
-              <w:rFonts w:ascii="Browallia New" w:hAnsi="Browallia New" w:cs="Browallia New"/>
-              <w:szCs w:val="22"/>
-            </w:rPr>
-            <w:t>]</w:t>
+            <w:t>พิมพ์เมื่อ [print_date]</w:t>
           </w:r>
         </w:p>
       </w:tc>
@@ -2856,7 +2697,6 @@
               <w:sz w:val="28"/>
             </w:rPr>
           </w:pPr>
-          <w:proofErr w:type="spellStart"/>
           <w:r>
             <w:rPr>
               <w:rFonts w:ascii="Browallia New" w:hAnsi="Browallia New" w:cs="Browallia New"/>
@@ -2866,7 +2706,6 @@
             </w:rPr>
             <w:t>เลขที่ประจำตัวผู้ป่วย</w:t>
           </w:r>
-          <w:proofErr w:type="spellEnd"/>
         </w:p>
       </w:tc>
       <w:tc>
@@ -2920,7 +2759,6 @@
               <w:sz w:val="28"/>
             </w:rPr>
           </w:pPr>
-          <w:proofErr w:type="spellStart"/>
           <w:r>
             <w:rPr>
               <w:rFonts w:ascii="Browallia New" w:hAnsi="Browallia New" w:cs="Browallia New"/>
@@ -2928,29 +2766,8 @@
               <w:bCs/>
               <w:sz w:val="28"/>
             </w:rPr>
-            <w:t>ชื่อ</w:t>
-          </w:r>
-          <w:proofErr w:type="spellEnd"/>
-          <w:r>
-            <w:rPr>
-              <w:rFonts w:ascii="Browallia New" w:hAnsi="Browallia New" w:cs="Browallia New"/>
-              <w:b/>
-              <w:bCs/>
-              <w:sz w:val="28"/>
-            </w:rPr>
-            <w:t xml:space="preserve"> - </w:t>
-          </w:r>
-          <w:proofErr w:type="spellStart"/>
-          <w:r>
-            <w:rPr>
-              <w:rFonts w:ascii="Browallia New" w:hAnsi="Browallia New" w:cs="Browallia New"/>
-              <w:b/>
-              <w:bCs/>
-              <w:sz w:val="28"/>
-            </w:rPr>
-            <w:t>นามสกุล</w:t>
-          </w:r>
-          <w:proofErr w:type="spellEnd"/>
+            <w:t>ชื่อ - นามสกุล</w:t>
+          </w:r>
         </w:p>
       </w:tc>
       <w:tc>
@@ -2978,48 +2795,7 @@
               <w:rFonts w:ascii="Browallia New" w:hAnsi="Browallia New" w:cs="Browallia New"/>
               <w:sz w:val="28"/>
             </w:rPr>
-            <w:t>[</w:t>
-          </w:r>
-          <w:proofErr w:type="spellStart"/>
-          <w:r>
-            <w:rPr>
-              <w:rFonts w:ascii="Browallia New" w:hAnsi="Browallia New" w:cs="Browallia New"/>
-              <w:sz w:val="28"/>
-            </w:rPr>
-            <w:t>patientData.name_</w:t>
-          </w:r>
-          <w:proofErr w:type="gramStart"/>
-          <w:r>
-            <w:rPr>
-              <w:rFonts w:ascii="Browallia New" w:hAnsi="Browallia New" w:cs="Browallia New"/>
-              <w:sz w:val="28"/>
-            </w:rPr>
-            <w:t>th;ope</w:t>
-          </w:r>
-          <w:proofErr w:type="spellEnd"/>
-          <w:proofErr w:type="gramEnd"/>
-          <w:r>
-            <w:rPr>
-              <w:rFonts w:ascii="Browallia New" w:hAnsi="Browallia New" w:cs="Browallia New"/>
-              <w:sz w:val="28"/>
-            </w:rPr>
-            <w:t>=</w:t>
-          </w:r>
-          <w:proofErr w:type="spellStart"/>
-          <w:r>
-            <w:rPr>
-              <w:rFonts w:ascii="Browallia New" w:hAnsi="Browallia New" w:cs="Browallia New"/>
-              <w:sz w:val="28"/>
-            </w:rPr>
-            <w:t>formatname</w:t>
-          </w:r>
-          <w:proofErr w:type="spellEnd"/>
-          <w:r>
-            <w:rPr>
-              <w:rFonts w:ascii="Browallia New" w:hAnsi="Browallia New" w:cs="Browallia New"/>
-              <w:sz w:val="28"/>
-            </w:rPr>
-            <w:t>]</w:t>
+            <w:t>[patientData.name_th;ope=formatname]</w:t>
           </w:r>
         </w:p>
       </w:tc>
@@ -3108,32 +2884,16 @@
               <w:rFonts w:ascii="Browallia New" w:hAnsi="Browallia New" w:cs="Browallia New"/>
               <w:sz w:val="28"/>
             </w:rPr>
-            <w:t>[</w:t>
-          </w:r>
-          <w:proofErr w:type="spellStart"/>
-          <w:proofErr w:type="gramStart"/>
-          <w:r>
-            <w:rPr>
-              <w:rFonts w:ascii="Browallia New" w:hAnsi="Browallia New" w:cs="Browallia New"/>
-              <w:sz w:val="28"/>
-            </w:rPr>
-            <w:t>insurance.condition</w:t>
-          </w:r>
-          <w:proofErr w:type="gramEnd"/>
-          <w:r>
-            <w:rPr>
-              <w:rFonts w:ascii="Browallia New" w:hAnsi="Browallia New" w:cs="Browallia New"/>
-              <w:sz w:val="28"/>
-            </w:rPr>
-            <w:t>.insuranceName;ifempty</w:t>
-          </w:r>
-          <w:proofErr w:type="spellEnd"/>
-          <w:r>
-            <w:rPr>
-              <w:rFonts w:ascii="Browallia New" w:hAnsi="Browallia New" w:cs="Browallia New"/>
-              <w:sz w:val="28"/>
-            </w:rPr>
-            <w:t>=</w:t>
+            <w:t>[insurance;ope=formatinsurance;full=1;</w:t>
+          </w:r>
+          <w:bookmarkStart w:id="0" w:name="_GoBack"/>
+          <w:bookmarkEnd w:id="0"/>
+          <w:r>
+            <w:rPr>
+              <w:rFonts w:ascii="Browallia New" w:hAnsi="Browallia New" w:cs="Browallia New"/>
+              <w:sz w:val="28"/>
+            </w:rPr>
+            <w:t>ifempty=</w:t>
           </w:r>
           <w:r>
             <w:rPr>
@@ -3769,7 +3529,6 @@
               <w:sz w:val="28"/>
             </w:rPr>
           </w:pPr>
-          <w:proofErr w:type="spellStart"/>
           <w:r>
             <w:rPr>
               <w:rFonts w:ascii="Browallia New" w:hAnsi="Browallia New" w:cs="Browallia New"/>
@@ -3779,7 +3538,6 @@
             </w:rPr>
             <w:t>เลขที่ประจำตัวผู้ป่วย</w:t>
           </w:r>
-          <w:proofErr w:type="spellEnd"/>
         </w:p>
       </w:tc>
       <w:tc>
@@ -3833,7 +3591,6 @@
               <w:sz w:val="28"/>
             </w:rPr>
           </w:pPr>
-          <w:proofErr w:type="spellStart"/>
           <w:r>
             <w:rPr>
               <w:rFonts w:ascii="Browallia New" w:hAnsi="Browallia New" w:cs="Browallia New"/>
@@ -3841,29 +3598,8 @@
               <w:bCs/>
               <w:sz w:val="28"/>
             </w:rPr>
-            <w:t>ชื่อ</w:t>
-          </w:r>
-          <w:proofErr w:type="spellEnd"/>
-          <w:r>
-            <w:rPr>
-              <w:rFonts w:ascii="Browallia New" w:hAnsi="Browallia New" w:cs="Browallia New"/>
-              <w:b/>
-              <w:bCs/>
-              <w:sz w:val="28"/>
-            </w:rPr>
-            <w:t xml:space="preserve"> - </w:t>
-          </w:r>
-          <w:proofErr w:type="spellStart"/>
-          <w:r>
-            <w:rPr>
-              <w:rFonts w:ascii="Browallia New" w:hAnsi="Browallia New" w:cs="Browallia New"/>
-              <w:b/>
-              <w:bCs/>
-              <w:sz w:val="28"/>
-            </w:rPr>
-            <w:t>นามสกุล</w:t>
-          </w:r>
-          <w:proofErr w:type="spellEnd"/>
+            <w:t>ชื่อ - นามสกุล</w:t>
+          </w:r>
         </w:p>
       </w:tc>
       <w:tc>
@@ -3891,48 +3627,7 @@
               <w:rFonts w:ascii="Browallia New" w:hAnsi="Browallia New" w:cs="Browallia New"/>
               <w:sz w:val="28"/>
             </w:rPr>
-            <w:t>[</w:t>
-          </w:r>
-          <w:proofErr w:type="spellStart"/>
-          <w:r>
-            <w:rPr>
-              <w:rFonts w:ascii="Browallia New" w:hAnsi="Browallia New" w:cs="Browallia New"/>
-              <w:sz w:val="28"/>
-            </w:rPr>
-            <w:t>patientData.name_</w:t>
-          </w:r>
-          <w:proofErr w:type="gramStart"/>
-          <w:r>
-            <w:rPr>
-              <w:rFonts w:ascii="Browallia New" w:hAnsi="Browallia New" w:cs="Browallia New"/>
-              <w:sz w:val="28"/>
-            </w:rPr>
-            <w:t>th;ope</w:t>
-          </w:r>
-          <w:proofErr w:type="spellEnd"/>
-          <w:proofErr w:type="gramEnd"/>
-          <w:r>
-            <w:rPr>
-              <w:rFonts w:ascii="Browallia New" w:hAnsi="Browallia New" w:cs="Browallia New"/>
-              <w:sz w:val="28"/>
-            </w:rPr>
-            <w:t>=</w:t>
-          </w:r>
-          <w:proofErr w:type="spellStart"/>
-          <w:r>
-            <w:rPr>
-              <w:rFonts w:ascii="Browallia New" w:hAnsi="Browallia New" w:cs="Browallia New"/>
-              <w:sz w:val="28"/>
-            </w:rPr>
-            <w:t>formatname</w:t>
-          </w:r>
-          <w:proofErr w:type="spellEnd"/>
-          <w:r>
-            <w:rPr>
-              <w:rFonts w:ascii="Browallia New" w:hAnsi="Browallia New" w:cs="Browallia New"/>
-              <w:sz w:val="28"/>
-            </w:rPr>
-            <w:t>]</w:t>
+            <w:t>[patientData.name_th;ope=formatname]</w:t>
           </w:r>
         </w:p>
       </w:tc>
@@ -4021,32 +3716,7 @@
               <w:rFonts w:ascii="Browallia New" w:hAnsi="Browallia New" w:cs="Browallia New"/>
               <w:sz w:val="28"/>
             </w:rPr>
-            <w:t>[</w:t>
-          </w:r>
-          <w:proofErr w:type="spellStart"/>
-          <w:proofErr w:type="gramStart"/>
-          <w:r>
-            <w:rPr>
-              <w:rFonts w:ascii="Browallia New" w:hAnsi="Browallia New" w:cs="Browallia New"/>
-              <w:sz w:val="28"/>
-            </w:rPr>
-            <w:t>insurance.condition</w:t>
-          </w:r>
-          <w:proofErr w:type="gramEnd"/>
-          <w:r>
-            <w:rPr>
-              <w:rFonts w:ascii="Browallia New" w:hAnsi="Browallia New" w:cs="Browallia New"/>
-              <w:sz w:val="28"/>
-            </w:rPr>
-            <w:t>.insuranceName;ifempty</w:t>
-          </w:r>
-          <w:proofErr w:type="spellEnd"/>
-          <w:r>
-            <w:rPr>
-              <w:rFonts w:ascii="Browallia New" w:hAnsi="Browallia New" w:cs="Browallia New"/>
-              <w:sz w:val="28"/>
-            </w:rPr>
-            <w:t>=</w:t>
+            <w:t>[insurance.condition.insuranceName;ifempty=</w:t>
           </w:r>
           <w:r>
             <w:rPr>

</xml_diff>

<commit_message>
Correct create fresh/with, correct template
</commit_message>
<xml_diff>
--- a/storage/app/default/documents/invoice.docx
+++ b/storage/app/default/documents/invoice.docx
@@ -24,6 +24,9 @@
         <w:gridCol w:w="1567"/>
       </w:tblGrid>
       <w:tr>
+        <w:trPr>
+          <w:tblHeader/>
+        </w:trPr>
         <w:tc>
           <w:tcPr>
             <w:tcW w:w="6521" w:type="dxa"/>
@@ -574,6 +577,9 @@
         <w:gridCol w:w="1567"/>
       </w:tblGrid>
       <w:tr>
+        <w:trPr>
+          <w:tblHeader/>
+        </w:trPr>
         <w:tc>
           <w:tcPr>
             <w:tcW w:w="6521" w:type="dxa"/>
@@ -1230,23 +1236,13 @@
               <w:szCs w:val="24"/>
             </w:rPr>
           </w:pPr>
-          <w:proofErr w:type="spellStart"/>
-          <w:r>
-            <w:rPr>
-              <w:rFonts w:ascii="Browallia New" w:hAnsi="Browallia New" w:cs="Browallia New"/>
-              <w:sz w:val="24"/>
-              <w:szCs w:val="24"/>
-            </w:rPr>
-            <w:t>เจ้าหน้าที่การเงิน</w:t>
-          </w:r>
-          <w:proofErr w:type="spellEnd"/>
-          <w:r>
-            <w:rPr>
-              <w:rFonts w:ascii="Browallia New" w:hAnsi="Browallia New" w:cs="Browallia New"/>
-              <w:sz w:val="24"/>
-              <w:szCs w:val="24"/>
-            </w:rPr>
-            <w:t xml:space="preserve"> (Cashier)</w:t>
+          <w:r>
+            <w:rPr>
+              <w:rFonts w:ascii="Browallia New" w:hAnsi="Browallia New" w:cs="Browallia New"/>
+              <w:sz w:val="24"/>
+              <w:szCs w:val="24"/>
+            </w:rPr>
+            <w:t>เจ้าหน้าที่การเงิน (Cashier)</w:t>
           </w:r>
         </w:p>
       </w:tc>
@@ -1347,31 +1343,13 @@
             </w:tabs>
             <w:spacing w:after="0" w:line="240" w:lineRule="auto"/>
           </w:pPr>
-          <w:proofErr w:type="spellStart"/>
-          <w:r>
-            <w:rPr>
-              <w:rFonts w:ascii="Browallia New" w:hAnsi="Browallia New" w:cs="Browallia New"/>
-              <w:sz w:val="28"/>
-            </w:rPr>
-            <w:t>โรงพยาบาลแคนเซอร์อลิอันซ์</w:t>
-          </w:r>
-          <w:proofErr w:type="spellEnd"/>
-          <w:r>
-            <w:rPr>
-              <w:rFonts w:ascii="Browallia New" w:hAnsi="Browallia New" w:cs="Browallia New"/>
-              <w:sz w:val="28"/>
-            </w:rPr>
-            <w:t xml:space="preserve"> </w:t>
-          </w:r>
-          <w:proofErr w:type="spellStart"/>
-          <w:r>
-            <w:rPr>
-              <w:rFonts w:ascii="Browallia New" w:hAnsi="Browallia New" w:cs="Browallia New"/>
-              <w:sz w:val="28"/>
-            </w:rPr>
-            <w:t>ศรีราชา</w:t>
-          </w:r>
-          <w:proofErr w:type="spellEnd"/>
+          <w:r>
+            <w:rPr>
+              <w:rFonts w:ascii="Browallia New" w:hAnsi="Browallia New" w:cs="Browallia New"/>
+              <w:sz w:val="28"/>
+            </w:rPr>
+            <w:t>โรงพยาบาลแคนเซอร์อลิอันซ์ ศรีราชา</w:t>
+          </w:r>
         </w:p>
         <w:p>
           <w:pPr>
@@ -1522,64 +1500,6 @@
             </w:rPr>
             <w:fldChar w:fldCharType="end"/>
           </w:r>
-          <w:r>
-            <w:rPr>
-              <w:rFonts w:ascii="Browallia New" w:hAnsi="Browallia New" w:cs="Browallia New" w:hint="cs"/>
-              <w:sz w:val="24"/>
-              <w:szCs w:val="24"/>
-              <w:cs/>
-            </w:rPr>
-            <w:t xml:space="preserve"> </w:t>
-          </w:r>
-          <w:r>
-            <w:rPr>
-              <w:rFonts w:ascii="Browallia New" w:hAnsi="Browallia New" w:cs="Browallia New"/>
-              <w:sz w:val="24"/>
-              <w:szCs w:val="24"/>
-            </w:rPr>
-            <w:t xml:space="preserve">/ </w:t>
-          </w:r>
-          <w:r>
-            <w:rPr>
-              <w:rFonts w:ascii="Browallia New" w:hAnsi="Browallia New" w:cs="Browallia New"/>
-              <w:sz w:val="24"/>
-              <w:szCs w:val="24"/>
-            </w:rPr>
-            <w:fldChar w:fldCharType="begin"/>
-          </w:r>
-          <w:r>
-            <w:rPr>
-              <w:rFonts w:ascii="Browallia New" w:hAnsi="Browallia New" w:cs="Browallia New"/>
-              <w:sz w:val="24"/>
-              <w:szCs w:val="24"/>
-            </w:rPr>
-            <w:instrText xml:space="preserve"> SECTIONPAGES   \* MERGEFORMAT </w:instrText>
-          </w:r>
-          <w:r>
-            <w:rPr>
-              <w:rFonts w:ascii="Browallia New" w:hAnsi="Browallia New" w:cs="Browallia New"/>
-              <w:sz w:val="24"/>
-              <w:szCs w:val="24"/>
-            </w:rPr>
-            <w:fldChar w:fldCharType="separate"/>
-          </w:r>
-          <w:r>
-            <w:rPr>
-              <w:rFonts w:ascii="Browallia New" w:hAnsi="Browallia New" w:cs="Browallia New"/>
-              <w:noProof/>
-              <w:sz w:val="24"/>
-              <w:szCs w:val="24"/>
-            </w:rPr>
-            <w:t>1</w:t>
-          </w:r>
-          <w:r>
-            <w:rPr>
-              <w:rFonts w:ascii="Browallia New" w:hAnsi="Browallia New" w:cs="Browallia New"/>
-              <w:sz w:val="24"/>
-              <w:szCs w:val="24"/>
-            </w:rPr>
-            <w:fldChar w:fldCharType="end"/>
-          </w:r>
         </w:p>
         <w:p>
           <w:pPr>
@@ -1589,37 +1509,12 @@
               <w:szCs w:val="22"/>
             </w:rPr>
           </w:pPr>
-          <w:proofErr w:type="spellStart"/>
           <w:r>
             <w:rPr>
               <w:rFonts w:ascii="Browallia New" w:hAnsi="Browallia New" w:cs="Browallia New"/>
               <w:szCs w:val="22"/>
             </w:rPr>
-            <w:t>พิมพ์โดย</w:t>
-          </w:r>
-          <w:proofErr w:type="spellEnd"/>
-          <w:r>
-            <w:rPr>
-              <w:rFonts w:ascii="Browallia New" w:hAnsi="Browallia New" w:cs="Browallia New"/>
-              <w:szCs w:val="22"/>
-            </w:rPr>
-            <w:t xml:space="preserve"> [</w:t>
-          </w:r>
-          <w:proofErr w:type="spellStart"/>
-          <w:r>
-            <w:rPr>
-              <w:rFonts w:ascii="Browallia New" w:hAnsi="Browallia New" w:cs="Browallia New"/>
-              <w:szCs w:val="22"/>
-            </w:rPr>
-            <w:t>print_user</w:t>
-          </w:r>
-          <w:proofErr w:type="spellEnd"/>
-          <w:r>
-            <w:rPr>
-              <w:rFonts w:ascii="Browallia New" w:hAnsi="Browallia New" w:cs="Browallia New"/>
-              <w:szCs w:val="22"/>
-            </w:rPr>
-            <w:t>]</w:t>
+            <w:t>พิมพ์โดย [print_user]</w:t>
           </w:r>
         </w:p>
         <w:p>
@@ -1630,37 +1525,12 @@
               <w:szCs w:val="22"/>
             </w:rPr>
           </w:pPr>
-          <w:proofErr w:type="spellStart"/>
           <w:r>
             <w:rPr>
               <w:rFonts w:ascii="Browallia New" w:hAnsi="Browallia New" w:cs="Browallia New"/>
               <w:szCs w:val="22"/>
             </w:rPr>
-            <w:t>พิมพ์เมื่อ</w:t>
-          </w:r>
-          <w:proofErr w:type="spellEnd"/>
-          <w:r>
-            <w:rPr>
-              <w:rFonts w:ascii="Browallia New" w:hAnsi="Browallia New" w:cs="Browallia New"/>
-              <w:szCs w:val="22"/>
-            </w:rPr>
-            <w:t xml:space="preserve"> [</w:t>
-          </w:r>
-          <w:proofErr w:type="spellStart"/>
-          <w:r>
-            <w:rPr>
-              <w:rFonts w:ascii="Browallia New" w:hAnsi="Browallia New" w:cs="Browallia New"/>
-              <w:szCs w:val="22"/>
-            </w:rPr>
-            <w:t>print_date</w:t>
-          </w:r>
-          <w:proofErr w:type="spellEnd"/>
-          <w:r>
-            <w:rPr>
-              <w:rFonts w:ascii="Browallia New" w:hAnsi="Browallia New" w:cs="Browallia New"/>
-              <w:szCs w:val="22"/>
-            </w:rPr>
-            <w:t>]</w:t>
+            <w:t>พิมพ์เมื่อ [print_date]</w:t>
           </w:r>
         </w:p>
       </w:tc>
@@ -1777,23 +1647,13 @@
               <w:szCs w:val="24"/>
             </w:rPr>
           </w:pPr>
-          <w:proofErr w:type="spellStart"/>
-          <w:r>
-            <w:rPr>
-              <w:rFonts w:ascii="Browallia New" w:hAnsi="Browallia New" w:cs="Browallia New"/>
-              <w:sz w:val="24"/>
-              <w:szCs w:val="24"/>
-            </w:rPr>
-            <w:t>เจ้าหน้าที่การเงิน</w:t>
-          </w:r>
-          <w:proofErr w:type="spellEnd"/>
-          <w:r>
-            <w:rPr>
-              <w:rFonts w:ascii="Browallia New" w:hAnsi="Browallia New" w:cs="Browallia New"/>
-              <w:sz w:val="24"/>
-              <w:szCs w:val="24"/>
-            </w:rPr>
-            <w:t xml:space="preserve"> (Cashier)</w:t>
+          <w:r>
+            <w:rPr>
+              <w:rFonts w:ascii="Browallia New" w:hAnsi="Browallia New" w:cs="Browallia New"/>
+              <w:sz w:val="24"/>
+              <w:szCs w:val="24"/>
+            </w:rPr>
+            <w:t>เจ้าหน้าที่การเงิน (Cashier)</w:t>
           </w:r>
         </w:p>
       </w:tc>
@@ -1894,31 +1754,13 @@
             </w:tabs>
             <w:spacing w:after="0" w:line="240" w:lineRule="auto"/>
           </w:pPr>
-          <w:proofErr w:type="spellStart"/>
-          <w:r>
-            <w:rPr>
-              <w:rFonts w:ascii="Browallia New" w:hAnsi="Browallia New" w:cs="Browallia New"/>
-              <w:sz w:val="28"/>
-            </w:rPr>
-            <w:t>โรงพยาบาลแคนเซอร์อลิอันซ์</w:t>
-          </w:r>
-          <w:proofErr w:type="spellEnd"/>
-          <w:r>
-            <w:rPr>
-              <w:rFonts w:ascii="Browallia New" w:hAnsi="Browallia New" w:cs="Browallia New"/>
-              <w:sz w:val="28"/>
-            </w:rPr>
-            <w:t xml:space="preserve"> </w:t>
-          </w:r>
-          <w:proofErr w:type="spellStart"/>
-          <w:r>
-            <w:rPr>
-              <w:rFonts w:ascii="Browallia New" w:hAnsi="Browallia New" w:cs="Browallia New"/>
-              <w:sz w:val="28"/>
-            </w:rPr>
-            <w:t>ศรีราชา</w:t>
-          </w:r>
-          <w:proofErr w:type="spellEnd"/>
+          <w:r>
+            <w:rPr>
+              <w:rFonts w:ascii="Browallia New" w:hAnsi="Browallia New" w:cs="Browallia New"/>
+              <w:sz w:val="28"/>
+            </w:rPr>
+            <w:t>โรงพยาบาลแคนเซอร์อลิอันซ์ ศรีราชา</w:t>
+          </w:r>
         </w:p>
         <w:p>
           <w:pPr>
@@ -2071,64 +1913,8 @@
             </w:rPr>
             <w:fldChar w:fldCharType="end"/>
           </w:r>
-          <w:r>
-            <w:rPr>
-              <w:rFonts w:ascii="Browallia New" w:hAnsi="Browallia New" w:cs="Browallia New" w:hint="cs"/>
-              <w:sz w:val="24"/>
-              <w:szCs w:val="24"/>
-              <w:cs/>
-            </w:rPr>
-            <w:t xml:space="preserve"> </w:t>
-          </w:r>
-          <w:r>
-            <w:rPr>
-              <w:rFonts w:ascii="Browallia New" w:hAnsi="Browallia New" w:cs="Browallia New"/>
-              <w:sz w:val="24"/>
-              <w:szCs w:val="24"/>
-            </w:rPr>
-            <w:t xml:space="preserve">/ </w:t>
-          </w:r>
-          <w:r>
-            <w:rPr>
-              <w:rFonts w:ascii="Browallia New" w:hAnsi="Browallia New" w:cs="Browallia New"/>
-              <w:sz w:val="24"/>
-              <w:szCs w:val="24"/>
-            </w:rPr>
-            <w:fldChar w:fldCharType="begin"/>
-          </w:r>
-          <w:r>
-            <w:rPr>
-              <w:rFonts w:ascii="Browallia New" w:hAnsi="Browallia New" w:cs="Browallia New"/>
-              <w:sz w:val="24"/>
-              <w:szCs w:val="24"/>
-            </w:rPr>
-            <w:instrText xml:space="preserve"> SECTIONPAGES   \* MERGEFORMAT </w:instrText>
-          </w:r>
-          <w:r>
-            <w:rPr>
-              <w:rFonts w:ascii="Browallia New" w:hAnsi="Browallia New" w:cs="Browallia New"/>
-              <w:sz w:val="24"/>
-              <w:szCs w:val="24"/>
-            </w:rPr>
-            <w:fldChar w:fldCharType="separate"/>
-          </w:r>
-          <w:r>
-            <w:rPr>
-              <w:rFonts w:ascii="Browallia New" w:hAnsi="Browallia New" w:cs="Browallia New"/>
-              <w:noProof/>
-              <w:sz w:val="24"/>
-              <w:szCs w:val="24"/>
-            </w:rPr>
-            <w:t>1</w:t>
-          </w:r>
-          <w:r>
-            <w:rPr>
-              <w:rFonts w:ascii="Browallia New" w:hAnsi="Browallia New" w:cs="Browallia New"/>
-              <w:sz w:val="24"/>
-              <w:szCs w:val="24"/>
-            </w:rPr>
-            <w:fldChar w:fldCharType="end"/>
-          </w:r>
+          <w:bookmarkStart w:id="0" w:name="_GoBack"/>
+          <w:bookmarkEnd w:id="0"/>
         </w:p>
         <w:p>
           <w:pPr>
@@ -2138,37 +1924,12 @@
               <w:szCs w:val="22"/>
             </w:rPr>
           </w:pPr>
-          <w:proofErr w:type="spellStart"/>
           <w:r>
             <w:rPr>
               <w:rFonts w:ascii="Browallia New" w:hAnsi="Browallia New" w:cs="Browallia New"/>
               <w:szCs w:val="22"/>
             </w:rPr>
-            <w:t>พิมพ์โดย</w:t>
-          </w:r>
-          <w:proofErr w:type="spellEnd"/>
-          <w:r>
-            <w:rPr>
-              <w:rFonts w:ascii="Browallia New" w:hAnsi="Browallia New" w:cs="Browallia New"/>
-              <w:szCs w:val="22"/>
-            </w:rPr>
-            <w:t xml:space="preserve"> [</w:t>
-          </w:r>
-          <w:proofErr w:type="spellStart"/>
-          <w:r>
-            <w:rPr>
-              <w:rFonts w:ascii="Browallia New" w:hAnsi="Browallia New" w:cs="Browallia New"/>
-              <w:szCs w:val="22"/>
-            </w:rPr>
-            <w:t>print_user</w:t>
-          </w:r>
-          <w:proofErr w:type="spellEnd"/>
-          <w:r>
-            <w:rPr>
-              <w:rFonts w:ascii="Browallia New" w:hAnsi="Browallia New" w:cs="Browallia New"/>
-              <w:szCs w:val="22"/>
-            </w:rPr>
-            <w:t>]</w:t>
+            <w:t>พิมพ์โดย [print_user]</w:t>
           </w:r>
         </w:p>
         <w:p>
@@ -2179,37 +1940,12 @@
               <w:szCs w:val="22"/>
             </w:rPr>
           </w:pPr>
-          <w:proofErr w:type="spellStart"/>
           <w:r>
             <w:rPr>
               <w:rFonts w:ascii="Browallia New" w:hAnsi="Browallia New" w:cs="Browallia New"/>
               <w:szCs w:val="22"/>
             </w:rPr>
-            <w:t>พิมพ์เมื่อ</w:t>
-          </w:r>
-          <w:proofErr w:type="spellEnd"/>
-          <w:r>
-            <w:rPr>
-              <w:rFonts w:ascii="Browallia New" w:hAnsi="Browallia New" w:cs="Browallia New"/>
-              <w:szCs w:val="22"/>
-            </w:rPr>
-            <w:t xml:space="preserve"> [</w:t>
-          </w:r>
-          <w:proofErr w:type="spellStart"/>
-          <w:r>
-            <w:rPr>
-              <w:rFonts w:ascii="Browallia New" w:hAnsi="Browallia New" w:cs="Browallia New"/>
-              <w:szCs w:val="22"/>
-            </w:rPr>
-            <w:t>print_date</w:t>
-          </w:r>
-          <w:proofErr w:type="spellEnd"/>
-          <w:r>
-            <w:rPr>
-              <w:rFonts w:ascii="Browallia New" w:hAnsi="Browallia New" w:cs="Browallia New"/>
-              <w:szCs w:val="22"/>
-            </w:rPr>
-            <w:t>]</w:t>
+            <w:t>พิมพ์เมื่อ [print_date]</w:t>
           </w:r>
         </w:p>
       </w:tc>
@@ -2298,7 +2034,6 @@
               <w:noProof/>
             </w:rPr>
           </w:pPr>
-          <w:bookmarkStart w:id="0" w:name="_GoBack"/>
           <w:r>
             <w:rPr>
               <w:noProof/>
@@ -3078,7 +2813,6 @@
         </w:p>
       </w:tc>
     </w:tr>
-    <w:bookmarkEnd w:id="0"/>
   </w:tbl>
   <w:p>
     <w:pPr>

</xml_diff>

<commit_message>
Change invoice template + english
</commit_message>
<xml_diff>
--- a/storage/app/default/documents/invoice.docx
+++ b/storage/app/default/documents/invoice.docx
@@ -1913,8 +1913,6 @@
             </w:rPr>
             <w:fldChar w:fldCharType="end"/>
           </w:r>
-          <w:bookmarkStart w:id="0" w:name="_GoBack"/>
-          <w:bookmarkEnd w:id="0"/>
         </w:p>
         <w:p>
           <w:pPr>
@@ -2696,7 +2694,7 @@
               <w:noProof/>
               <w:sz w:val="28"/>
             </w:rPr>
-            <w:t>[patientData.name_th;ope=formatname]</w:t>
+            <w:t>[patientData.name_real_th;ope=formatname]</w:t>
           </w:r>
         </w:p>
       </w:tc>
@@ -3531,14 +3529,16 @@
               <w:sz w:val="28"/>
             </w:rPr>
           </w:pPr>
-          <w:r>
-            <w:rPr>
-              <w:rFonts w:ascii="Browallia New" w:hAnsi="Browallia New" w:cs="Browallia New"/>
-              <w:noProof/>
-              <w:sz w:val="28"/>
-            </w:rPr>
-            <w:t>[patientData.name_th;ope=formatname]</w:t>
-          </w:r>
+          <w:bookmarkStart w:id="0" w:name="_GoBack"/>
+          <w:r>
+            <w:rPr>
+              <w:rFonts w:ascii="Browallia New" w:hAnsi="Browallia New" w:cs="Browallia New"/>
+              <w:noProof/>
+              <w:sz w:val="28"/>
+            </w:rPr>
+            <w:t>[patientData.name_real_th;ope=formatname]</w:t>
+          </w:r>
+          <w:bookmarkEnd w:id="0"/>
         </w:p>
       </w:tc>
     </w:tr>

</xml_diff>